<commit_message>
added deployment and nodeport.yaml
</commit_message>
<xml_diff>
--- a/examen_mlops/examen_dominic.docx
+++ b/examen_mlops/examen_dominic.docx
@@ -188,6 +188,385 @@
           <w:lang w:val="en-US"/>
         </w:rPr>
       </w:pPr>
+      <w:r>
+        <w:rPr>
+          <w:noProof/>
+        </w:rPr>
+        <w:drawing>
+          <wp:inline distT="0" distB="0" distL="0" distR="0" wp14:anchorId="1FB9ED87" wp14:editId="3ADA2664">
+            <wp:extent cx="4333875" cy="1457325"/>
+            <wp:effectExtent l="0" t="0" r="9525" b="9525"/>
+            <wp:docPr id="12" name="Afbeelding 12" descr="Afbeelding met tekst&#10;&#10;Automatisch gegenereerde beschrijving"/>
+            <wp:cNvGraphicFramePr>
+              <a:graphicFrameLocks xmlns:a="http://schemas.openxmlformats.org/drawingml/2006/main" noChangeAspect="1"/>
+            </wp:cNvGraphicFramePr>
+            <a:graphic xmlns:a="http://schemas.openxmlformats.org/drawingml/2006/main">
+              <a:graphicData uri="http://schemas.openxmlformats.org/drawingml/2006/picture">
+                <pic:pic xmlns:pic="http://schemas.openxmlformats.org/drawingml/2006/picture">
+                  <pic:nvPicPr>
+                    <pic:cNvPr id="12" name="Afbeelding 12" descr="Afbeelding met tekst&#10;&#10;Automatisch gegenereerde beschrijving"/>
+                    <pic:cNvPicPr/>
+                  </pic:nvPicPr>
+                  <pic:blipFill>
+                    <a:blip r:embed="rId6"/>
+                    <a:stretch>
+                      <a:fillRect/>
+                    </a:stretch>
+                  </pic:blipFill>
+                  <pic:spPr>
+                    <a:xfrm>
+                      <a:off x="0" y="0"/>
+                      <a:ext cx="4333875" cy="1457325"/>
+                    </a:xfrm>
+                    <a:prstGeom prst="rect">
+                      <a:avLst/>
+                    </a:prstGeom>
+                  </pic:spPr>
+                </pic:pic>
+              </a:graphicData>
+            </a:graphic>
+          </wp:inline>
+        </w:drawing>
+      </w:r>
+    </w:p>
+    <w:p>
+      <w:pPr>
+        <w:rPr>
+          <w:rFonts w:ascii="Consolas" w:hAnsi="Consolas"/>
+          <w:color w:val="333333"/>
+          <w:spacing w:val="5"/>
+          <w:sz w:val="20"/>
+          <w:szCs w:val="20"/>
+          <w:lang w:val="en-US"/>
+        </w:rPr>
+      </w:pPr>
+    </w:p>
+    <w:p>
+      <w:pPr>
+        <w:rPr>
+          <w:rFonts w:ascii="Consolas" w:hAnsi="Consolas"/>
+          <w:color w:val="333333"/>
+          <w:spacing w:val="5"/>
+          <w:sz w:val="20"/>
+          <w:szCs w:val="20"/>
+          <w:lang w:val="en-US"/>
+        </w:rPr>
+      </w:pPr>
+    </w:p>
+    <w:p>
+      <w:pPr>
+        <w:rPr>
+          <w:rFonts w:ascii="Consolas" w:hAnsi="Consolas"/>
+          <w:color w:val="333333"/>
+          <w:spacing w:val="5"/>
+          <w:sz w:val="20"/>
+          <w:szCs w:val="20"/>
+          <w:lang w:val="en-US"/>
+        </w:rPr>
+      </w:pPr>
+      <w:r>
+        <w:rPr>
+          <w:rFonts w:ascii="Consolas" w:hAnsi="Consolas"/>
+          <w:color w:val="333333"/>
+          <w:spacing w:val="5"/>
+          <w:sz w:val="20"/>
+          <w:szCs w:val="20"/>
+          <w:lang w:val="en-US"/>
+        </w:rPr>
+        <w:t xml:space="preserve">Generate token from </w:t>
+      </w:r>
+      <w:proofErr w:type="spellStart"/>
+      <w:r>
+        <w:rPr>
+          <w:rFonts w:ascii="Consolas" w:hAnsi="Consolas"/>
+          <w:color w:val="333333"/>
+          <w:spacing w:val="5"/>
+          <w:sz w:val="20"/>
+          <w:szCs w:val="20"/>
+          <w:lang w:val="en-US"/>
+        </w:rPr>
+        <w:t>Github</w:t>
+      </w:r>
+      <w:proofErr w:type="spellEnd"/>
+      <w:r>
+        <w:rPr>
+          <w:rFonts w:ascii="Consolas" w:hAnsi="Consolas"/>
+          <w:color w:val="333333"/>
+          <w:spacing w:val="5"/>
+          <w:sz w:val="20"/>
+          <w:szCs w:val="20"/>
+          <w:lang w:val="en-US"/>
+        </w:rPr>
+        <w:t xml:space="preserve"> profile</w:t>
+      </w:r>
+    </w:p>
+    <w:p>
+      <w:pPr>
+        <w:rPr>
+          <w:rFonts w:ascii="Consolas" w:hAnsi="Consolas"/>
+          <w:color w:val="333333"/>
+          <w:spacing w:val="5"/>
+          <w:sz w:val="20"/>
+          <w:szCs w:val="20"/>
+          <w:lang w:val="en-US"/>
+        </w:rPr>
+      </w:pPr>
+    </w:p>
+    <w:p>
+      <w:pPr>
+        <w:rPr>
+          <w:rFonts w:ascii="Consolas" w:hAnsi="Consolas"/>
+          <w:color w:val="333333"/>
+          <w:spacing w:val="5"/>
+          <w:sz w:val="20"/>
+          <w:szCs w:val="20"/>
+          <w:lang w:val="en-US"/>
+        </w:rPr>
+      </w:pPr>
+      <w:r>
+        <w:rPr>
+          <w:rFonts w:ascii="Consolas" w:hAnsi="Consolas"/>
+          <w:color w:val="333333"/>
+          <w:spacing w:val="5"/>
+          <w:sz w:val="20"/>
+          <w:szCs w:val="20"/>
+          <w:lang w:val="en-US"/>
+        </w:rPr>
+        <w:t>set PAT=</w:t>
+      </w:r>
+      <w:r>
+        <w:rPr>
+          <w:rFonts w:ascii="Consolas" w:hAnsi="Consolas"/>
+          <w:color w:val="333333"/>
+          <w:spacing w:val="5"/>
+          <w:sz w:val="20"/>
+          <w:szCs w:val="20"/>
+          <w:lang w:val="en-US"/>
+        </w:rPr>
+        <w:t>token</w:t>
+      </w:r>
+    </w:p>
+    <w:p>
+      <w:pPr>
+        <w:rPr>
+          <w:rFonts w:ascii="Consolas" w:hAnsi="Consolas"/>
+          <w:color w:val="333333"/>
+          <w:spacing w:val="5"/>
+          <w:sz w:val="20"/>
+          <w:szCs w:val="20"/>
+          <w:lang w:val="en-US"/>
+        </w:rPr>
+      </w:pPr>
+      <w:r>
+        <w:rPr>
+          <w:rFonts w:ascii="Consolas" w:hAnsi="Consolas"/>
+          <w:color w:val="333333"/>
+          <w:spacing w:val="5"/>
+          <w:sz w:val="20"/>
+          <w:szCs w:val="20"/>
+          <w:lang w:val="en-US"/>
+        </w:rPr>
+        <w:t xml:space="preserve">echo %PAT% | docker login ghcr.io --username </w:t>
+      </w:r>
+      <w:proofErr w:type="spellStart"/>
+      <w:r>
+        <w:rPr>
+          <w:rFonts w:ascii="Consolas" w:hAnsi="Consolas"/>
+          <w:color w:val="333333"/>
+          <w:spacing w:val="5"/>
+          <w:sz w:val="20"/>
+          <w:szCs w:val="20"/>
+          <w:lang w:val="en-US"/>
+        </w:rPr>
+        <w:t>HoDominic</w:t>
+      </w:r>
+      <w:proofErr w:type="spellEnd"/>
+      <w:r>
+        <w:rPr>
+          <w:rFonts w:ascii="Consolas" w:hAnsi="Consolas"/>
+          <w:color w:val="333333"/>
+          <w:spacing w:val="5"/>
+          <w:sz w:val="20"/>
+          <w:szCs w:val="20"/>
+          <w:lang w:val="en-US"/>
+        </w:rPr>
+        <w:t xml:space="preserve"> --password-stdin</w:t>
+      </w:r>
+    </w:p>
+    <w:p>
+      <w:pPr>
+        <w:rPr>
+          <w:rFonts w:ascii="Consolas" w:hAnsi="Consolas"/>
+          <w:color w:val="333333"/>
+          <w:spacing w:val="5"/>
+          <w:sz w:val="20"/>
+          <w:szCs w:val="20"/>
+          <w:lang w:val="en-US"/>
+        </w:rPr>
+      </w:pPr>
+      <w:r>
+        <w:rPr>
+          <w:rFonts w:ascii="Consolas" w:hAnsi="Consolas"/>
+          <w:color w:val="333333"/>
+          <w:spacing w:val="5"/>
+          <w:sz w:val="20"/>
+          <w:szCs w:val="20"/>
+          <w:lang w:val="en-US"/>
+        </w:rPr>
+        <w:t>docker build -t ghcr.io/</w:t>
+      </w:r>
+      <w:proofErr w:type="spellStart"/>
+      <w:r>
+        <w:rPr>
+          <w:rFonts w:ascii="Consolas" w:hAnsi="Consolas"/>
+          <w:color w:val="333333"/>
+          <w:spacing w:val="5"/>
+          <w:sz w:val="20"/>
+          <w:szCs w:val="20"/>
+          <w:lang w:val="en-US"/>
+        </w:rPr>
+        <w:t>hodominic</w:t>
+      </w:r>
+      <w:proofErr w:type="spellEnd"/>
+      <w:r>
+        <w:rPr>
+          <w:rFonts w:ascii="Consolas" w:hAnsi="Consolas"/>
+          <w:color w:val="333333"/>
+          <w:spacing w:val="5"/>
+          <w:sz w:val="20"/>
+          <w:szCs w:val="20"/>
+          <w:lang w:val="en-US"/>
+        </w:rPr>
+        <w:t>/</w:t>
+      </w:r>
+      <w:proofErr w:type="spellStart"/>
+      <w:r>
+        <w:rPr>
+          <w:rFonts w:ascii="Consolas" w:hAnsi="Consolas"/>
+          <w:color w:val="333333"/>
+          <w:spacing w:val="5"/>
+          <w:sz w:val="20"/>
+          <w:szCs w:val="20"/>
+          <w:lang w:val="en-US"/>
+        </w:rPr>
+        <w:t>dominicho</w:t>
+      </w:r>
+      <w:proofErr w:type="spellEnd"/>
+      <w:r>
+        <w:rPr>
+          <w:rFonts w:ascii="Consolas" w:hAnsi="Consolas"/>
+          <w:color w:val="333333"/>
+          <w:spacing w:val="5"/>
+          <w:sz w:val="20"/>
+          <w:szCs w:val="20"/>
+          <w:lang w:val="en-US"/>
+        </w:rPr>
+        <w:t>/</w:t>
+      </w:r>
+      <w:r>
+        <w:rPr>
+          <w:rFonts w:ascii="Consolas" w:hAnsi="Consolas"/>
+          <w:color w:val="333333"/>
+          <w:spacing w:val="5"/>
+          <w:sz w:val="20"/>
+          <w:szCs w:val="20"/>
+          <w:lang w:val="en-US"/>
+        </w:rPr>
+        <w:t>mlops-exam-1-backend</w:t>
+      </w:r>
+    </w:p>
+    <w:p>
+      <w:pPr>
+        <w:rPr>
+          <w:rFonts w:ascii="Consolas" w:hAnsi="Consolas"/>
+          <w:color w:val="333333"/>
+          <w:spacing w:val="5"/>
+          <w:sz w:val="20"/>
+          <w:szCs w:val="20"/>
+          <w:lang w:val="en-US"/>
+        </w:rPr>
+      </w:pPr>
+      <w:r>
+        <w:rPr>
+          <w:rFonts w:ascii="Consolas" w:hAnsi="Consolas"/>
+          <w:color w:val="333333"/>
+          <w:spacing w:val="5"/>
+          <w:sz w:val="20"/>
+          <w:szCs w:val="20"/>
+          <w:lang w:val="en-US"/>
+        </w:rPr>
+        <w:t>docker push ghcr.io/</w:t>
+      </w:r>
+      <w:proofErr w:type="spellStart"/>
+      <w:r>
+        <w:rPr>
+          <w:rFonts w:ascii="Consolas" w:hAnsi="Consolas"/>
+          <w:color w:val="333333"/>
+          <w:spacing w:val="5"/>
+          <w:sz w:val="20"/>
+          <w:szCs w:val="20"/>
+          <w:lang w:val="en-US"/>
+        </w:rPr>
+        <w:t>hodominic</w:t>
+      </w:r>
+      <w:proofErr w:type="spellEnd"/>
+      <w:r>
+        <w:rPr>
+          <w:rFonts w:ascii="Consolas" w:hAnsi="Consolas"/>
+          <w:color w:val="333333"/>
+          <w:spacing w:val="5"/>
+          <w:sz w:val="20"/>
+          <w:szCs w:val="20"/>
+          <w:lang w:val="en-US"/>
+        </w:rPr>
+        <w:t>/</w:t>
+      </w:r>
+      <w:proofErr w:type="spellStart"/>
+      <w:r>
+        <w:rPr>
+          <w:rFonts w:ascii="Consolas" w:hAnsi="Consolas"/>
+          <w:color w:val="333333"/>
+          <w:spacing w:val="5"/>
+          <w:sz w:val="20"/>
+          <w:szCs w:val="20"/>
+          <w:lang w:val="en-US"/>
+        </w:rPr>
+        <w:t>dominicho</w:t>
+      </w:r>
+      <w:proofErr w:type="spellEnd"/>
+      <w:r>
+        <w:rPr>
+          <w:rFonts w:ascii="Consolas" w:hAnsi="Consolas"/>
+          <w:color w:val="333333"/>
+          <w:spacing w:val="5"/>
+          <w:sz w:val="20"/>
+          <w:szCs w:val="20"/>
+          <w:lang w:val="en-US"/>
+        </w:rPr>
+        <w:t>/</w:t>
+      </w:r>
+      <w:r>
+        <w:rPr>
+          <w:rFonts w:ascii="Consolas" w:hAnsi="Consolas"/>
+          <w:color w:val="333333"/>
+          <w:spacing w:val="5"/>
+          <w:sz w:val="20"/>
+          <w:szCs w:val="20"/>
+          <w:lang w:val="en-US"/>
+        </w:rPr>
+        <w:t xml:space="preserve"> </w:t>
+      </w:r>
+      <w:r>
+        <w:rPr>
+          <w:rFonts w:ascii="Consolas" w:hAnsi="Consolas"/>
+          <w:color w:val="333333"/>
+          <w:spacing w:val="5"/>
+          <w:sz w:val="20"/>
+          <w:szCs w:val="20"/>
+          <w:lang w:val="en-US"/>
+        </w:rPr>
+        <w:t>mlops-exam-1-backend</w:t>
+      </w:r>
     </w:p>
     <w:p>
       <w:pPr>
@@ -232,7 +611,7 @@
                     <pic:cNvPicPr/>
                   </pic:nvPicPr>
                   <pic:blipFill>
-                    <a:blip r:embed="rId6"/>
+                    <a:blip r:embed="rId7"/>
                     <a:stretch>
                       <a:fillRect/>
                     </a:stretch>
@@ -276,6 +655,204 @@
           <w:lang w:val="en-US"/>
         </w:rPr>
       </w:pPr>
+      <w:proofErr w:type="spellStart"/>
+      <w:r>
+        <w:rPr>
+          <w:rFonts w:ascii="Consolas" w:hAnsi="Consolas"/>
+          <w:color w:val="333333"/>
+          <w:spacing w:val="5"/>
+          <w:sz w:val="20"/>
+          <w:szCs w:val="20"/>
+          <w:lang w:val="en-US"/>
+        </w:rPr>
+        <w:lastRenderedPageBreak/>
+        <w:t>Kubect</w:t>
+      </w:r>
+      <w:proofErr w:type="spellEnd"/>
+      <w:r>
+        <w:rPr>
+          <w:rFonts w:ascii="Consolas" w:hAnsi="Consolas"/>
+          <w:color w:val="333333"/>
+          <w:spacing w:val="5"/>
+          <w:sz w:val="20"/>
+          <w:szCs w:val="20"/>
+          <w:lang w:val="en-US"/>
+        </w:rPr>
+        <w:t xml:space="preserve"> apply -f </w:t>
+      </w:r>
+      <w:proofErr w:type="spellStart"/>
+      <w:r>
+        <w:rPr>
+          <w:rFonts w:ascii="Consolas" w:hAnsi="Consolas"/>
+          <w:color w:val="333333"/>
+          <w:spacing w:val="5"/>
+          <w:sz w:val="20"/>
+          <w:szCs w:val="20"/>
+          <w:lang w:val="en-US"/>
+        </w:rPr>
+        <w:t>kubectl</w:t>
+      </w:r>
+      <w:proofErr w:type="spellEnd"/>
+      <w:r>
+        <w:rPr>
+          <w:rFonts w:ascii="Consolas" w:hAnsi="Consolas"/>
+          <w:color w:val="333333"/>
+          <w:spacing w:val="5"/>
+          <w:sz w:val="20"/>
+          <w:szCs w:val="20"/>
+          <w:lang w:val="en-US"/>
+        </w:rPr>
+        <w:t xml:space="preserve"> apply -f .\</w:t>
+      </w:r>
+      <w:proofErr w:type="spellStart"/>
+      <w:r>
+        <w:rPr>
+          <w:rFonts w:ascii="Consolas" w:hAnsi="Consolas"/>
+          <w:color w:val="333333"/>
+          <w:spacing w:val="5"/>
+          <w:sz w:val="20"/>
+          <w:szCs w:val="20"/>
+          <w:lang w:val="en-US"/>
+        </w:rPr>
+        <w:t>examen_mlops</w:t>
+      </w:r>
+      <w:proofErr w:type="spellEnd"/>
+      <w:r>
+        <w:rPr>
+          <w:rFonts w:ascii="Consolas" w:hAnsi="Consolas"/>
+          <w:color w:val="333333"/>
+          <w:spacing w:val="5"/>
+          <w:sz w:val="20"/>
+          <w:szCs w:val="20"/>
+          <w:lang w:val="en-US"/>
+        </w:rPr>
+        <w:t>\version-1--</w:t>
+      </w:r>
+      <w:proofErr w:type="spellStart"/>
+      <w:r>
+        <w:rPr>
+          <w:rFonts w:ascii="Consolas" w:hAnsi="Consolas"/>
+          <w:color w:val="333333"/>
+          <w:spacing w:val="5"/>
+          <w:sz w:val="20"/>
+          <w:szCs w:val="20"/>
+          <w:lang w:val="en-US"/>
+        </w:rPr>
+        <w:t>src</w:t>
+      </w:r>
+      <w:proofErr w:type="spellEnd"/>
+      <w:r>
+        <w:rPr>
+          <w:rFonts w:ascii="Consolas" w:hAnsi="Consolas"/>
+          <w:color w:val="333333"/>
+          <w:spacing w:val="5"/>
+          <w:sz w:val="20"/>
+          <w:szCs w:val="20"/>
+          <w:lang w:val="en-US"/>
+        </w:rPr>
+        <w:t>\</w:t>
+      </w:r>
+      <w:proofErr w:type="spellStart"/>
+      <w:r>
+        <w:rPr>
+          <w:rFonts w:ascii="Consolas" w:hAnsi="Consolas"/>
+          <w:color w:val="333333"/>
+          <w:spacing w:val="5"/>
+          <w:sz w:val="20"/>
+          <w:szCs w:val="20"/>
+          <w:lang w:val="en-US"/>
+        </w:rPr>
+        <w:t>kubernetes</w:t>
+      </w:r>
+      <w:proofErr w:type="spellEnd"/>
+      <w:r>
+        <w:rPr>
+          <w:rFonts w:ascii="Consolas" w:hAnsi="Consolas"/>
+          <w:color w:val="333333"/>
+          <w:spacing w:val="5"/>
+          <w:sz w:val="20"/>
+          <w:szCs w:val="20"/>
+          <w:lang w:val="en-US"/>
+        </w:rPr>
+        <w:t>\</w:t>
+      </w:r>
+      <w:proofErr w:type="spellStart"/>
+      <w:r>
+        <w:rPr>
+          <w:rFonts w:ascii="Consolas" w:hAnsi="Consolas"/>
+          <w:color w:val="333333"/>
+          <w:spacing w:val="5"/>
+          <w:sz w:val="20"/>
+          <w:szCs w:val="20"/>
+          <w:lang w:val="en-US"/>
+        </w:rPr>
+        <w:t>nodeport-service.yaml</w:t>
+      </w:r>
+      <w:proofErr w:type="spellEnd"/>
+    </w:p>
+    <w:p>
+      <w:pPr>
+        <w:rPr>
+          <w:rFonts w:ascii="Consolas" w:hAnsi="Consolas"/>
+          <w:color w:val="333333"/>
+          <w:spacing w:val="5"/>
+          <w:sz w:val="20"/>
+          <w:szCs w:val="20"/>
+          <w:lang w:val="en-US"/>
+        </w:rPr>
+      </w:pPr>
+      <w:r>
+        <w:rPr>
+          <w:noProof/>
+        </w:rPr>
+        <w:drawing>
+          <wp:inline distT="0" distB="0" distL="0" distR="0" wp14:anchorId="2D59D75B" wp14:editId="1C738BBC">
+            <wp:extent cx="3435994" cy="3159270"/>
+            <wp:effectExtent l="0" t="0" r="0" b="3175"/>
+            <wp:docPr id="16" name="Afbeelding 16" descr="Afbeelding met tekst, scherm, schermafbeelding&#10;&#10;Automatisch gegenereerde beschrijving"/>
+            <wp:cNvGraphicFramePr>
+              <a:graphicFrameLocks xmlns:a="http://schemas.openxmlformats.org/drawingml/2006/main" noChangeAspect="1"/>
+            </wp:cNvGraphicFramePr>
+            <a:graphic xmlns:a="http://schemas.openxmlformats.org/drawingml/2006/main">
+              <a:graphicData uri="http://schemas.openxmlformats.org/drawingml/2006/picture">
+                <pic:pic xmlns:pic="http://schemas.openxmlformats.org/drawingml/2006/picture">
+                  <pic:nvPicPr>
+                    <pic:cNvPr id="16" name="Afbeelding 16" descr="Afbeelding met tekst, scherm, schermafbeelding&#10;&#10;Automatisch gegenereerde beschrijving"/>
+                    <pic:cNvPicPr/>
+                  </pic:nvPicPr>
+                  <pic:blipFill>
+                    <a:blip r:embed="rId8"/>
+                    <a:stretch>
+                      <a:fillRect/>
+                    </a:stretch>
+                  </pic:blipFill>
+                  <pic:spPr>
+                    <a:xfrm>
+                      <a:off x="0" y="0"/>
+                      <a:ext cx="3443209" cy="3165904"/>
+                    </a:xfrm>
+                    <a:prstGeom prst="rect">
+                      <a:avLst/>
+                    </a:prstGeom>
+                  </pic:spPr>
+                </pic:pic>
+              </a:graphicData>
+            </a:graphic>
+          </wp:inline>
+        </w:drawing>
+      </w:r>
+    </w:p>
+    <w:p>
+      <w:pPr>
+        <w:rPr>
+          <w:rFonts w:ascii="Consolas" w:hAnsi="Consolas"/>
+          <w:color w:val="333333"/>
+          <w:spacing w:val="5"/>
+          <w:sz w:val="20"/>
+          <w:szCs w:val="20"/>
+          <w:lang w:val="en-US"/>
+        </w:rPr>
+      </w:pPr>
     </w:p>
     <w:p>
       <w:pPr>
@@ -390,7 +967,7 @@
                     <pic:cNvPicPr/>
                   </pic:nvPicPr>
                   <pic:blipFill>
-                    <a:blip r:embed="rId7"/>
+                    <a:blip r:embed="rId9"/>
                     <a:stretch>
                       <a:fillRect/>
                     </a:stretch>
@@ -474,7 +1051,6 @@
         <w:rPr>
           <w:noProof/>
         </w:rPr>
-        <w:lastRenderedPageBreak/>
         <w:drawing>
           <wp:inline distT="0" distB="0" distL="0" distR="0" wp14:anchorId="0B910BB8" wp14:editId="1FE6D38D">
             <wp:extent cx="5760720" cy="1339215"/>
@@ -491,7 +1067,7 @@
                     <pic:cNvPicPr/>
                   </pic:nvPicPr>
                   <pic:blipFill>
-                    <a:blip r:embed="rId8"/>
+                    <a:blip r:embed="rId10"/>
                     <a:stretch>
                       <a:fillRect/>
                     </a:stretch>
@@ -626,7 +1202,7 @@
                     <pic:cNvPicPr/>
                   </pic:nvPicPr>
                   <pic:blipFill>
-                    <a:blip r:embed="rId9"/>
+                    <a:blip r:embed="rId11"/>
                     <a:stretch>
                       <a:fillRect/>
                     </a:stretch>
@@ -751,154 +1327,12 @@
         <w:rPr>
           <w:noProof/>
         </w:rPr>
+        <w:lastRenderedPageBreak/>
         <w:drawing>
           <wp:inline distT="0" distB="0" distL="0" distR="0" wp14:anchorId="0341827F" wp14:editId="19328D8E">
             <wp:extent cx="5760720" cy="228600"/>
             <wp:effectExtent l="0" t="0" r="0" b="0"/>
             <wp:docPr id="6" name="Afbeelding 6"/>
-            <wp:cNvGraphicFramePr>
-              <a:graphicFrameLocks xmlns:a="http://schemas.openxmlformats.org/drawingml/2006/main" noChangeAspect="1"/>
-            </wp:cNvGraphicFramePr>
-            <a:graphic xmlns:a="http://schemas.openxmlformats.org/drawingml/2006/main">
-              <a:graphicData uri="http://schemas.openxmlformats.org/drawingml/2006/picture">
-                <pic:pic xmlns:pic="http://schemas.openxmlformats.org/drawingml/2006/picture">
-                  <pic:nvPicPr>
-                    <pic:cNvPr id="1" name=""/>
-                    <pic:cNvPicPr/>
-                  </pic:nvPicPr>
-                  <pic:blipFill>
-                    <a:blip r:embed="rId10"/>
-                    <a:stretch>
-                      <a:fillRect/>
-                    </a:stretch>
-                  </pic:blipFill>
-                  <pic:spPr>
-                    <a:xfrm>
-                      <a:off x="0" y="0"/>
-                      <a:ext cx="5760720" cy="228600"/>
-                    </a:xfrm>
-                    <a:prstGeom prst="rect">
-                      <a:avLst/>
-                    </a:prstGeom>
-                  </pic:spPr>
-                </pic:pic>
-              </a:graphicData>
-            </a:graphic>
-          </wp:inline>
-        </w:drawing>
-      </w:r>
-      <w:r>
-        <w:rPr>
-          <w:noProof/>
-          <w:lang w:val="en-US"/>
-        </w:rPr>
-        <w:t xml:space="preserve"> </w:t>
-      </w:r>
-      <w:r>
-        <w:rPr>
-          <w:noProof/>
-        </w:rPr>
-        <w:drawing>
-          <wp:inline distT="0" distB="0" distL="0" distR="0" wp14:anchorId="0755BAFA" wp14:editId="7EF2ABCF">
-            <wp:extent cx="5057775" cy="514350"/>
-            <wp:effectExtent l="0" t="0" r="9525" b="0"/>
-            <wp:docPr id="7" name="Afbeelding 7" descr="Afbeelding met tekst&#10;&#10;Automatisch gegenereerde beschrijving"/>
-            <wp:cNvGraphicFramePr>
-              <a:graphicFrameLocks xmlns:a="http://schemas.openxmlformats.org/drawingml/2006/main" noChangeAspect="1"/>
-            </wp:cNvGraphicFramePr>
-            <a:graphic xmlns:a="http://schemas.openxmlformats.org/drawingml/2006/main">
-              <a:graphicData uri="http://schemas.openxmlformats.org/drawingml/2006/picture">
-                <pic:pic xmlns:pic="http://schemas.openxmlformats.org/drawingml/2006/picture">
-                  <pic:nvPicPr>
-                    <pic:cNvPr id="7" name="Afbeelding 7" descr="Afbeelding met tekst&#10;&#10;Automatisch gegenereerde beschrijving"/>
-                    <pic:cNvPicPr/>
-                  </pic:nvPicPr>
-                  <pic:blipFill>
-                    <a:blip r:embed="rId11"/>
-                    <a:stretch>
-                      <a:fillRect/>
-                    </a:stretch>
-                  </pic:blipFill>
-                  <pic:spPr>
-                    <a:xfrm>
-                      <a:off x="0" y="0"/>
-                      <a:ext cx="5057775" cy="514350"/>
-                    </a:xfrm>
-                    <a:prstGeom prst="rect">
-                      <a:avLst/>
-                    </a:prstGeom>
-                  </pic:spPr>
-                </pic:pic>
-              </a:graphicData>
-            </a:graphic>
-          </wp:inline>
-        </w:drawing>
-      </w:r>
-    </w:p>
-    <w:p>
-      <w:pPr>
-        <w:rPr>
-          <w:noProof/>
-          <w:lang w:val="en-US"/>
-        </w:rPr>
-      </w:pPr>
-    </w:p>
-    <w:p>
-      <w:pPr>
-        <w:rPr>
-          <w:noProof/>
-          <w:lang w:val="en-US"/>
-        </w:rPr>
-      </w:pPr>
-      <w:r>
-        <w:rPr>
-          <w:noProof/>
-          <w:lang w:val="en-US"/>
-        </w:rPr>
-        <w:t>Kubectl create service nodeport e</w:t>
-      </w:r>
-      <w:r>
-        <w:rPr>
-          <w:noProof/>
-          <w:lang w:val="en-US"/>
-        </w:rPr>
-        <w:t xml:space="preserve">xamen-nodeport </w:t>
-      </w:r>
-      <w:r>
-        <w:rPr>
-          <w:noProof/>
-          <w:lang w:val="en-US"/>
-        </w:rPr>
-        <w:t>-</w:t>
-      </w:r>
-      <w:r>
-        <w:rPr>
-          <w:noProof/>
-          <w:lang w:val="en-US"/>
-        </w:rPr>
-        <w:t>-tcp=3000</w:t>
-      </w:r>
-    </w:p>
-    <w:p>
-      <w:pPr>
-        <w:rPr>
-          <w:rFonts w:ascii="Consolas" w:hAnsi="Consolas"/>
-          <w:color w:val="333333"/>
-          <w:spacing w:val="5"/>
-          <w:sz w:val="20"/>
-          <w:szCs w:val="20"/>
-          <w:lang w:val="en-US"/>
-        </w:rPr>
-      </w:pPr>
-      <w:r>
-        <w:rPr>
-          <w:noProof/>
-        </w:rPr>
-        <w:drawing>
-          <wp:inline distT="0" distB="0" distL="0" distR="0" wp14:anchorId="5B291DF0" wp14:editId="3F9FEC2F">
-            <wp:extent cx="5760720" cy="304800"/>
-            <wp:effectExtent l="0" t="0" r="0" b="0"/>
-            <wp:docPr id="9" name="Afbeelding 9"/>
             <wp:cNvGraphicFramePr>
               <a:graphicFrameLocks xmlns:a="http://schemas.openxmlformats.org/drawingml/2006/main" noChangeAspect="1"/>
             </wp:cNvGraphicFramePr>
@@ -918,6 +1352,149 @@
                   <pic:spPr>
                     <a:xfrm>
                       <a:off x="0" y="0"/>
+                      <a:ext cx="5760720" cy="228600"/>
+                    </a:xfrm>
+                    <a:prstGeom prst="rect">
+                      <a:avLst/>
+                    </a:prstGeom>
+                  </pic:spPr>
+                </pic:pic>
+              </a:graphicData>
+            </a:graphic>
+          </wp:inline>
+        </w:drawing>
+      </w:r>
+      <w:r>
+        <w:rPr>
+          <w:noProof/>
+          <w:lang w:val="en-US"/>
+        </w:rPr>
+        <w:t xml:space="preserve"> </w:t>
+      </w:r>
+      <w:r>
+        <w:rPr>
+          <w:noProof/>
+        </w:rPr>
+        <w:drawing>
+          <wp:inline distT="0" distB="0" distL="0" distR="0" wp14:anchorId="0755BAFA" wp14:editId="7EF2ABCF">
+            <wp:extent cx="5057775" cy="514350"/>
+            <wp:effectExtent l="0" t="0" r="9525" b="0"/>
+            <wp:docPr id="7" name="Afbeelding 7" descr="Afbeelding met tekst&#10;&#10;Automatisch gegenereerde beschrijving"/>
+            <wp:cNvGraphicFramePr>
+              <a:graphicFrameLocks xmlns:a="http://schemas.openxmlformats.org/drawingml/2006/main" noChangeAspect="1"/>
+            </wp:cNvGraphicFramePr>
+            <a:graphic xmlns:a="http://schemas.openxmlformats.org/drawingml/2006/main">
+              <a:graphicData uri="http://schemas.openxmlformats.org/drawingml/2006/picture">
+                <pic:pic xmlns:pic="http://schemas.openxmlformats.org/drawingml/2006/picture">
+                  <pic:nvPicPr>
+                    <pic:cNvPr id="7" name="Afbeelding 7" descr="Afbeelding met tekst&#10;&#10;Automatisch gegenereerde beschrijving"/>
+                    <pic:cNvPicPr/>
+                  </pic:nvPicPr>
+                  <pic:blipFill>
+                    <a:blip r:embed="rId13"/>
+                    <a:stretch>
+                      <a:fillRect/>
+                    </a:stretch>
+                  </pic:blipFill>
+                  <pic:spPr>
+                    <a:xfrm>
+                      <a:off x="0" y="0"/>
+                      <a:ext cx="5057775" cy="514350"/>
+                    </a:xfrm>
+                    <a:prstGeom prst="rect">
+                      <a:avLst/>
+                    </a:prstGeom>
+                  </pic:spPr>
+                </pic:pic>
+              </a:graphicData>
+            </a:graphic>
+          </wp:inline>
+        </w:drawing>
+      </w:r>
+    </w:p>
+    <w:p>
+      <w:pPr>
+        <w:rPr>
+          <w:noProof/>
+          <w:lang w:val="en-US"/>
+        </w:rPr>
+      </w:pPr>
+    </w:p>
+    <w:p>
+      <w:pPr>
+        <w:rPr>
+          <w:noProof/>
+          <w:lang w:val="en-US"/>
+        </w:rPr>
+      </w:pPr>
+      <w:r>
+        <w:rPr>
+          <w:noProof/>
+          <w:lang w:val="en-US"/>
+        </w:rPr>
+        <w:t>Kubectl create service nodeport e</w:t>
+      </w:r>
+      <w:r>
+        <w:rPr>
+          <w:noProof/>
+          <w:lang w:val="en-US"/>
+        </w:rPr>
+        <w:t xml:space="preserve">xamen-nodeport </w:t>
+      </w:r>
+      <w:r>
+        <w:rPr>
+          <w:noProof/>
+          <w:lang w:val="en-US"/>
+        </w:rPr>
+        <w:t>-</w:t>
+      </w:r>
+      <w:r>
+        <w:rPr>
+          <w:noProof/>
+          <w:lang w:val="en-US"/>
+        </w:rPr>
+        <w:t>-tcp=3000</w:t>
+      </w:r>
+    </w:p>
+    <w:p>
+      <w:pPr>
+        <w:rPr>
+          <w:rFonts w:ascii="Consolas" w:hAnsi="Consolas"/>
+          <w:color w:val="333333"/>
+          <w:spacing w:val="5"/>
+          <w:sz w:val="20"/>
+          <w:szCs w:val="20"/>
+          <w:lang w:val="en-US"/>
+        </w:rPr>
+      </w:pPr>
+      <w:r>
+        <w:rPr>
+          <w:noProof/>
+        </w:rPr>
+        <w:drawing>
+          <wp:inline distT="0" distB="0" distL="0" distR="0" wp14:anchorId="5B291DF0" wp14:editId="3F9FEC2F">
+            <wp:extent cx="5760720" cy="304800"/>
+            <wp:effectExtent l="0" t="0" r="0" b="0"/>
+            <wp:docPr id="9" name="Afbeelding 9"/>
+            <wp:cNvGraphicFramePr>
+              <a:graphicFrameLocks xmlns:a="http://schemas.openxmlformats.org/drawingml/2006/main" noChangeAspect="1"/>
+            </wp:cNvGraphicFramePr>
+            <a:graphic xmlns:a="http://schemas.openxmlformats.org/drawingml/2006/main">
+              <a:graphicData uri="http://schemas.openxmlformats.org/drawingml/2006/picture">
+                <pic:pic xmlns:pic="http://schemas.openxmlformats.org/drawingml/2006/picture">
+                  <pic:nvPicPr>
+                    <pic:cNvPr id="1" name=""/>
+                    <pic:cNvPicPr/>
+                  </pic:nvPicPr>
+                  <pic:blipFill>
+                    <a:blip r:embed="rId14"/>
+                    <a:stretch>
+                      <a:fillRect/>
+                    </a:stretch>
+                  </pic:blipFill>
+                  <pic:spPr>
+                    <a:xfrm>
+                      <a:off x="0" y="0"/>
                       <a:ext cx="5760720" cy="304800"/>
                     </a:xfrm>
                     <a:prstGeom prst="rect">
@@ -957,7 +1534,7 @@
                     <pic:cNvPicPr/>
                   </pic:nvPicPr>
                   <pic:blipFill>
-                    <a:blip r:embed="rId13"/>
+                    <a:blip r:embed="rId15"/>
                     <a:stretch>
                       <a:fillRect/>
                     </a:stretch>
@@ -966,6 +1543,171 @@
                     <a:xfrm>
                       <a:off x="0" y="0"/>
                       <a:ext cx="5760720" cy="681355"/>
+                    </a:xfrm>
+                    <a:prstGeom prst="rect">
+                      <a:avLst/>
+                    </a:prstGeom>
+                  </pic:spPr>
+                </pic:pic>
+              </a:graphicData>
+            </a:graphic>
+          </wp:inline>
+        </w:drawing>
+      </w:r>
+    </w:p>
+    <w:p>
+      <w:pPr>
+        <w:rPr>
+          <w:lang w:val="en-US"/>
+        </w:rPr>
+      </w:pPr>
+    </w:p>
+    <w:p>
+      <w:pPr>
+        <w:rPr>
+          <w:lang w:val="en-US"/>
+        </w:rPr>
+      </w:pPr>
+      <w:proofErr w:type="spellStart"/>
+      <w:r>
+        <w:rPr>
+          <w:lang w:val="en-US"/>
+        </w:rPr>
+        <w:t>kubectl</w:t>
+      </w:r>
+      <w:proofErr w:type="spellEnd"/>
+      <w:r>
+        <w:rPr>
+          <w:lang w:val="en-US"/>
+        </w:rPr>
+        <w:t xml:space="preserve"> delete deployment nginx-</w:t>
+      </w:r>
+      <w:proofErr w:type="spellStart"/>
+      <w:r>
+        <w:rPr>
+          <w:lang w:val="en-US"/>
+        </w:rPr>
+        <w:t>dominic</w:t>
+      </w:r>
+      <w:proofErr w:type="spellEnd"/>
+      <w:r>
+        <w:rPr>
+          <w:lang w:val="en-US"/>
+        </w:rPr>
+        <w:t>-ho --namespace exam-nginx</w:t>
+      </w:r>
+    </w:p>
+    <w:p>
+      <w:pPr>
+        <w:rPr>
+          <w:lang w:val="en-US"/>
+        </w:rPr>
+      </w:pPr>
+      <w:r>
+        <w:rPr>
+          <w:noProof/>
+        </w:rPr>
+        <w:drawing>
+          <wp:inline distT="0" distB="0" distL="0" distR="0" wp14:anchorId="4768457B" wp14:editId="1C418870">
+            <wp:extent cx="5760720" cy="617220"/>
+            <wp:effectExtent l="0" t="0" r="0" b="0"/>
+            <wp:docPr id="13" name="Afbeelding 13"/>
+            <wp:cNvGraphicFramePr>
+              <a:graphicFrameLocks xmlns:a="http://schemas.openxmlformats.org/drawingml/2006/main" noChangeAspect="1"/>
+            </wp:cNvGraphicFramePr>
+            <a:graphic xmlns:a="http://schemas.openxmlformats.org/drawingml/2006/main">
+              <a:graphicData uri="http://schemas.openxmlformats.org/drawingml/2006/picture">
+                <pic:pic xmlns:pic="http://schemas.openxmlformats.org/drawingml/2006/picture">
+                  <pic:nvPicPr>
+                    <pic:cNvPr id="1" name=""/>
+                    <pic:cNvPicPr/>
+                  </pic:nvPicPr>
+                  <pic:blipFill>
+                    <a:blip r:embed="rId16"/>
+                    <a:stretch>
+                      <a:fillRect/>
+                    </a:stretch>
+                  </pic:blipFill>
+                  <pic:spPr>
+                    <a:xfrm>
+                      <a:off x="0" y="0"/>
+                      <a:ext cx="5760720" cy="617220"/>
+                    </a:xfrm>
+                    <a:prstGeom prst="rect">
+                      <a:avLst/>
+                    </a:prstGeom>
+                  </pic:spPr>
+                </pic:pic>
+              </a:graphicData>
+            </a:graphic>
+          </wp:inline>
+        </w:drawing>
+      </w:r>
+    </w:p>
+    <w:p>
+      <w:pPr>
+        <w:rPr>
+          <w:lang w:val="en-US"/>
+        </w:rPr>
+      </w:pPr>
+      <w:proofErr w:type="spellStart"/>
+      <w:r>
+        <w:rPr>
+          <w:lang w:val="en-US"/>
+        </w:rPr>
+        <w:t>Kubectl</w:t>
+      </w:r>
+      <w:proofErr w:type="spellEnd"/>
+      <w:r>
+        <w:rPr>
+          <w:lang w:val="en-US"/>
+        </w:rPr>
+        <w:t xml:space="preserve"> delete service examen-</w:t>
+      </w:r>
+      <w:proofErr w:type="spellStart"/>
+      <w:r>
+        <w:rPr>
+          <w:lang w:val="en-US"/>
+        </w:rPr>
+        <w:t>nodeport</w:t>
+      </w:r>
+      <w:proofErr w:type="spellEnd"/>
+    </w:p>
+    <w:p>
+      <w:pPr>
+        <w:rPr>
+          <w:lang w:val="en-US"/>
+        </w:rPr>
+      </w:pPr>
+      <w:r>
+        <w:rPr>
+          <w:noProof/>
+        </w:rPr>
+        <w:drawing>
+          <wp:inline distT="0" distB="0" distL="0" distR="0" wp14:anchorId="40EEA141" wp14:editId="7E779A36">
+            <wp:extent cx="5760720" cy="286385"/>
+            <wp:effectExtent l="0" t="0" r="0" b="0"/>
+            <wp:docPr id="14" name="Afbeelding 14"/>
+            <wp:cNvGraphicFramePr>
+              <a:graphicFrameLocks xmlns:a="http://schemas.openxmlformats.org/drawingml/2006/main" noChangeAspect="1"/>
+            </wp:cNvGraphicFramePr>
+            <a:graphic xmlns:a="http://schemas.openxmlformats.org/drawingml/2006/main">
+              <a:graphicData uri="http://schemas.openxmlformats.org/drawingml/2006/picture">
+                <pic:pic xmlns:pic="http://schemas.openxmlformats.org/drawingml/2006/picture">
+                  <pic:nvPicPr>
+                    <pic:cNvPr id="1" name=""/>
+                    <pic:cNvPicPr/>
+                  </pic:nvPicPr>
+                  <pic:blipFill>
+                    <a:blip r:embed="rId17"/>
+                    <a:stretch>
+                      <a:fillRect/>
+                    </a:stretch>
+                  </pic:blipFill>
+                  <pic:spPr>
+                    <a:xfrm>
+                      <a:off x="0" y="0"/>
+                      <a:ext cx="5760720" cy="286385"/>
                     </a:xfrm>
                     <a:prstGeom prst="rect">
                       <a:avLst/>

</xml_diff>

<commit_message>
edited api route in main.py and course_router
</commit_message>
<xml_diff>
--- a/examen_mlops/examen_dominic.docx
+++ b/examen_mlops/examen_dominic.docx
@@ -34,31 +34,7 @@
           <w:szCs w:val="20"/>
           <w:lang w:val="en-US"/>
         </w:rPr>
-        <w:t xml:space="preserve">Added router folder with course_router.py and rerouted </w:t>
-      </w:r>
-      <w:proofErr w:type="spellStart"/>
-      <w:r>
-        <w:rPr>
-          <w:rFonts w:ascii="Consolas" w:hAnsi="Consolas"/>
-          <w:color w:val="333333"/>
-          <w:spacing w:val="5"/>
-          <w:sz w:val="20"/>
-          <w:szCs w:val="20"/>
-          <w:lang w:val="en-US"/>
-        </w:rPr>
-        <w:t>api</w:t>
-      </w:r>
-      <w:proofErr w:type="spellEnd"/>
-      <w:r>
-        <w:rPr>
-          <w:rFonts w:ascii="Consolas" w:hAnsi="Consolas"/>
-          <w:color w:val="333333"/>
-          <w:spacing w:val="5"/>
-          <w:sz w:val="20"/>
-          <w:szCs w:val="20"/>
-          <w:lang w:val="en-US"/>
-        </w:rPr>
-        <w:t xml:space="preserve"> in main.py</w:t>
+        <w:t>Added router folder with course_router.py and rerouted api in main.py</w:t>
       </w:r>
     </w:p>
     <w:p>
@@ -273,31 +249,7 @@
           <w:szCs w:val="20"/>
           <w:lang w:val="en-US"/>
         </w:rPr>
-        <w:t xml:space="preserve">Generate token from </w:t>
-      </w:r>
-      <w:proofErr w:type="spellStart"/>
-      <w:r>
-        <w:rPr>
-          <w:rFonts w:ascii="Consolas" w:hAnsi="Consolas"/>
-          <w:color w:val="333333"/>
-          <w:spacing w:val="5"/>
-          <w:sz w:val="20"/>
-          <w:szCs w:val="20"/>
-          <w:lang w:val="en-US"/>
-        </w:rPr>
-        <w:t>Github</w:t>
-      </w:r>
-      <w:proofErr w:type="spellEnd"/>
-      <w:r>
-        <w:rPr>
-          <w:rFonts w:ascii="Consolas" w:hAnsi="Consolas"/>
-          <w:color w:val="333333"/>
-          <w:spacing w:val="5"/>
-          <w:sz w:val="20"/>
-          <w:szCs w:val="20"/>
-          <w:lang w:val="en-US"/>
-        </w:rPr>
-        <w:t xml:space="preserve"> profile</w:t>
+        <w:t>Generate token from Github profile</w:t>
       </w:r>
     </w:p>
     <w:p>
@@ -368,7 +320,6 @@
         </w:rPr>
         <w:t xml:space="preserve">echo %PAT% | docker login ghcr.io --username </w:t>
       </w:r>
-      <w:proofErr w:type="spellStart"/>
       <w:r>
         <w:rPr>
           <w:rFonts w:ascii="Consolas" w:hAnsi="Consolas"/>
@@ -380,7 +331,6 @@
         </w:rPr>
         <w:t>HoDominic</w:t>
       </w:r>
-      <w:proofErr w:type="spellEnd"/>
       <w:r>
         <w:rPr>
           <w:rFonts w:ascii="Consolas" w:hAnsi="Consolas"/>
@@ -415,7 +365,6 @@
         </w:rPr>
         <w:t>docker build -t ghcr.io/</w:t>
       </w:r>
-      <w:proofErr w:type="spellStart"/>
       <w:r>
         <w:rPr>
           <w:rFonts w:ascii="Consolas" w:hAnsi="Consolas"/>
@@ -427,7 +376,6 @@
         </w:rPr>
         <w:t>hodominic</w:t>
       </w:r>
-      <w:proofErr w:type="spellEnd"/>
       <w:r>
         <w:rPr>
           <w:rFonts w:ascii="Consolas" w:hAnsi="Consolas"/>
@@ -439,19 +387,62 @@
         </w:rPr>
         <w:t>/</w:t>
       </w:r>
-      <w:proofErr w:type="spellStart"/>
-      <w:r>
-        <w:rPr>
-          <w:rFonts w:ascii="Consolas" w:hAnsi="Consolas"/>
-          <w:color w:val="333333"/>
-          <w:spacing w:val="5"/>
-          <w:sz w:val="20"/>
-          <w:szCs w:val="20"/>
-          <w:lang w:val="en-US"/>
-        </w:rPr>
-        <w:t>dominicho</w:t>
-      </w:r>
-      <w:proofErr w:type="spellEnd"/>
+      <w:r>
+        <w:rPr>
+          <w:rFonts w:ascii="Consolas" w:hAnsi="Consolas"/>
+          <w:color w:val="333333"/>
+          <w:spacing w:val="5"/>
+          <w:sz w:val="20"/>
+          <w:szCs w:val="20"/>
+          <w:lang w:val="en-US"/>
+        </w:rPr>
+        <w:t>dominicho/</w:t>
+      </w:r>
+      <w:r>
+        <w:rPr>
+          <w:rFonts w:ascii="Consolas" w:hAnsi="Consolas"/>
+          <w:color w:val="333333"/>
+          <w:spacing w:val="5"/>
+          <w:sz w:val="20"/>
+          <w:szCs w:val="20"/>
+          <w:lang w:val="en-US"/>
+        </w:rPr>
+        <w:t>mlops-exam-1-backend</w:t>
+      </w:r>
+    </w:p>
+    <w:p>
+      <w:pPr>
+        <w:rPr>
+          <w:rFonts w:ascii="Consolas" w:hAnsi="Consolas"/>
+          <w:color w:val="333333"/>
+          <w:spacing w:val="5"/>
+          <w:sz w:val="20"/>
+          <w:szCs w:val="20"/>
+          <w:lang w:val="en-US"/>
+        </w:rPr>
+      </w:pPr>
+      <w:r>
+        <w:rPr>
+          <w:rFonts w:ascii="Consolas" w:hAnsi="Consolas"/>
+          <w:color w:val="333333"/>
+          <w:spacing w:val="5"/>
+          <w:sz w:val="20"/>
+          <w:szCs w:val="20"/>
+          <w:lang w:val="en-US"/>
+        </w:rPr>
+        <w:t>docker push ghcr.io/</w:t>
+      </w:r>
+      <w:r>
+        <w:rPr>
+          <w:rFonts w:ascii="Consolas" w:hAnsi="Consolas"/>
+          <w:color w:val="333333"/>
+          <w:spacing w:val="5"/>
+          <w:sz w:val="20"/>
+          <w:szCs w:val="20"/>
+          <w:lang w:val="en-US"/>
+        </w:rPr>
+        <w:t>hodominic</w:t>
+      </w:r>
       <w:r>
         <w:rPr>
           <w:rFonts w:ascii="Consolas" w:hAnsi="Consolas"/>
@@ -472,78 +463,7 @@
           <w:szCs w:val="20"/>
           <w:lang w:val="en-US"/>
         </w:rPr>
-        <w:t>mlops-exam-1-backend</w:t>
-      </w:r>
-    </w:p>
-    <w:p>
-      <w:pPr>
-        <w:rPr>
-          <w:rFonts w:ascii="Consolas" w:hAnsi="Consolas"/>
-          <w:color w:val="333333"/>
-          <w:spacing w:val="5"/>
-          <w:sz w:val="20"/>
-          <w:szCs w:val="20"/>
-          <w:lang w:val="en-US"/>
-        </w:rPr>
-      </w:pPr>
-      <w:r>
-        <w:rPr>
-          <w:rFonts w:ascii="Consolas" w:hAnsi="Consolas"/>
-          <w:color w:val="333333"/>
-          <w:spacing w:val="5"/>
-          <w:sz w:val="20"/>
-          <w:szCs w:val="20"/>
-          <w:lang w:val="en-US"/>
-        </w:rPr>
-        <w:t>docker push ghcr.io/</w:t>
-      </w:r>
-      <w:proofErr w:type="spellStart"/>
-      <w:r>
-        <w:rPr>
-          <w:rFonts w:ascii="Consolas" w:hAnsi="Consolas"/>
-          <w:color w:val="333333"/>
-          <w:spacing w:val="5"/>
-          <w:sz w:val="20"/>
-          <w:szCs w:val="20"/>
-          <w:lang w:val="en-US"/>
-        </w:rPr>
-        <w:t>hodominic</w:t>
-      </w:r>
-      <w:proofErr w:type="spellEnd"/>
-      <w:r>
-        <w:rPr>
-          <w:rFonts w:ascii="Consolas" w:hAnsi="Consolas"/>
-          <w:color w:val="333333"/>
-          <w:spacing w:val="5"/>
-          <w:sz w:val="20"/>
-          <w:szCs w:val="20"/>
-          <w:lang w:val="en-US"/>
-        </w:rPr>
-        <w:t>/</w:t>
-      </w:r>
-      <w:proofErr w:type="spellStart"/>
-      <w:r>
-        <w:rPr>
-          <w:rFonts w:ascii="Consolas" w:hAnsi="Consolas"/>
-          <w:color w:val="333333"/>
-          <w:spacing w:val="5"/>
-          <w:sz w:val="20"/>
-          <w:szCs w:val="20"/>
-          <w:lang w:val="en-US"/>
-        </w:rPr>
-        <w:t>dominicho</w:t>
-      </w:r>
-      <w:proofErr w:type="spellEnd"/>
-      <w:r>
-        <w:rPr>
-          <w:rFonts w:ascii="Consolas" w:hAnsi="Consolas"/>
-          <w:color w:val="333333"/>
-          <w:spacing w:val="5"/>
-          <w:sz w:val="20"/>
-          <w:szCs w:val="20"/>
-          <w:lang w:val="en-US"/>
-        </w:rPr>
-        <w:t>/</w:t>
+        <w:t>dominicho/</w:t>
       </w:r>
       <w:r>
         <w:rPr>
@@ -655,140 +575,93 @@
           <w:lang w:val="en-US"/>
         </w:rPr>
       </w:pPr>
-      <w:proofErr w:type="spellStart"/>
-      <w:r>
-        <w:rPr>
-          <w:rFonts w:ascii="Consolas" w:hAnsi="Consolas"/>
-          <w:color w:val="333333"/>
-          <w:spacing w:val="5"/>
-          <w:sz w:val="20"/>
-          <w:szCs w:val="20"/>
-          <w:lang w:val="en-US"/>
+      <w:r>
+        <w:rPr>
+          <w:noProof/>
         </w:rPr>
         <w:lastRenderedPageBreak/>
-        <w:t>Kubect</w:t>
-      </w:r>
-      <w:proofErr w:type="spellEnd"/>
-      <w:r>
-        <w:rPr>
-          <w:rFonts w:ascii="Consolas" w:hAnsi="Consolas"/>
-          <w:color w:val="333333"/>
-          <w:spacing w:val="5"/>
-          <w:sz w:val="20"/>
-          <w:szCs w:val="20"/>
-          <w:lang w:val="en-US"/>
-        </w:rPr>
-        <w:t xml:space="preserve"> apply -f </w:t>
-      </w:r>
-      <w:proofErr w:type="spellStart"/>
-      <w:r>
-        <w:rPr>
-          <w:rFonts w:ascii="Consolas" w:hAnsi="Consolas"/>
-          <w:color w:val="333333"/>
-          <w:spacing w:val="5"/>
-          <w:sz w:val="20"/>
-          <w:szCs w:val="20"/>
-          <w:lang w:val="en-US"/>
-        </w:rPr>
-        <w:t>kubectl</w:t>
-      </w:r>
-      <w:proofErr w:type="spellEnd"/>
-      <w:r>
-        <w:rPr>
-          <w:rFonts w:ascii="Consolas" w:hAnsi="Consolas"/>
-          <w:color w:val="333333"/>
-          <w:spacing w:val="5"/>
-          <w:sz w:val="20"/>
-          <w:szCs w:val="20"/>
-          <w:lang w:val="en-US"/>
-        </w:rPr>
-        <w:t xml:space="preserve"> apply -f .\</w:t>
-      </w:r>
-      <w:proofErr w:type="spellStart"/>
-      <w:r>
-        <w:rPr>
-          <w:rFonts w:ascii="Consolas" w:hAnsi="Consolas"/>
-          <w:color w:val="333333"/>
-          <w:spacing w:val="5"/>
-          <w:sz w:val="20"/>
-          <w:szCs w:val="20"/>
-          <w:lang w:val="en-US"/>
-        </w:rPr>
-        <w:t>examen_mlops</w:t>
-      </w:r>
-      <w:proofErr w:type="spellEnd"/>
-      <w:r>
-        <w:rPr>
-          <w:rFonts w:ascii="Consolas" w:hAnsi="Consolas"/>
-          <w:color w:val="333333"/>
-          <w:spacing w:val="5"/>
-          <w:sz w:val="20"/>
-          <w:szCs w:val="20"/>
-          <w:lang w:val="en-US"/>
-        </w:rPr>
-        <w:t>\version-1--</w:t>
-      </w:r>
-      <w:proofErr w:type="spellStart"/>
-      <w:r>
-        <w:rPr>
-          <w:rFonts w:ascii="Consolas" w:hAnsi="Consolas"/>
-          <w:color w:val="333333"/>
-          <w:spacing w:val="5"/>
-          <w:sz w:val="20"/>
-          <w:szCs w:val="20"/>
-          <w:lang w:val="en-US"/>
-        </w:rPr>
-        <w:t>src</w:t>
-      </w:r>
-      <w:proofErr w:type="spellEnd"/>
-      <w:r>
-        <w:rPr>
-          <w:rFonts w:ascii="Consolas" w:hAnsi="Consolas"/>
-          <w:color w:val="333333"/>
-          <w:spacing w:val="5"/>
-          <w:sz w:val="20"/>
-          <w:szCs w:val="20"/>
-          <w:lang w:val="en-US"/>
-        </w:rPr>
-        <w:t>\</w:t>
-      </w:r>
-      <w:proofErr w:type="spellStart"/>
-      <w:r>
-        <w:rPr>
-          <w:rFonts w:ascii="Consolas" w:hAnsi="Consolas"/>
-          <w:color w:val="333333"/>
-          <w:spacing w:val="5"/>
-          <w:sz w:val="20"/>
-          <w:szCs w:val="20"/>
-          <w:lang w:val="en-US"/>
-        </w:rPr>
-        <w:t>kubernetes</w:t>
-      </w:r>
-      <w:proofErr w:type="spellEnd"/>
-      <w:r>
-        <w:rPr>
-          <w:rFonts w:ascii="Consolas" w:hAnsi="Consolas"/>
-          <w:color w:val="333333"/>
-          <w:spacing w:val="5"/>
-          <w:sz w:val="20"/>
-          <w:szCs w:val="20"/>
-          <w:lang w:val="en-US"/>
-        </w:rPr>
-        <w:t>\</w:t>
-      </w:r>
-      <w:proofErr w:type="spellStart"/>
-      <w:r>
-        <w:rPr>
-          <w:rFonts w:ascii="Consolas" w:hAnsi="Consolas"/>
-          <w:color w:val="333333"/>
-          <w:spacing w:val="5"/>
-          <w:sz w:val="20"/>
-          <w:szCs w:val="20"/>
-          <w:lang w:val="en-US"/>
-        </w:rPr>
-        <w:t>nodeport-service.yaml</w:t>
-      </w:r>
-      <w:proofErr w:type="spellEnd"/>
+        <w:drawing>
+          <wp:inline distT="0" distB="0" distL="0" distR="0" wp14:anchorId="693383EF" wp14:editId="47D52092">
+            <wp:extent cx="3311392" cy="2827020"/>
+            <wp:effectExtent l="0" t="0" r="3810" b="0"/>
+            <wp:docPr id="17" name="Afbeelding 17" descr="Afbeelding met tekst&#10;&#10;Automatisch gegenereerde beschrijving"/>
+            <wp:cNvGraphicFramePr>
+              <a:graphicFrameLocks xmlns:a="http://schemas.openxmlformats.org/drawingml/2006/main" noChangeAspect="1"/>
+            </wp:cNvGraphicFramePr>
+            <a:graphic xmlns:a="http://schemas.openxmlformats.org/drawingml/2006/main">
+              <a:graphicData uri="http://schemas.openxmlformats.org/drawingml/2006/picture">
+                <pic:pic xmlns:pic="http://schemas.openxmlformats.org/drawingml/2006/picture">
+                  <pic:nvPicPr>
+                    <pic:cNvPr id="17" name="Afbeelding 17" descr="Afbeelding met tekst&#10;&#10;Automatisch gegenereerde beschrijving"/>
+                    <pic:cNvPicPr/>
+                  </pic:nvPicPr>
+                  <pic:blipFill>
+                    <a:blip r:embed="rId8"/>
+                    <a:stretch>
+                      <a:fillRect/>
+                    </a:stretch>
+                  </pic:blipFill>
+                  <pic:spPr>
+                    <a:xfrm>
+                      <a:off x="0" y="0"/>
+                      <a:ext cx="3317419" cy="2832165"/>
+                    </a:xfrm>
+                    <a:prstGeom prst="rect">
+                      <a:avLst/>
+                    </a:prstGeom>
+                  </pic:spPr>
+                </pic:pic>
+              </a:graphicData>
+            </a:graphic>
+          </wp:inline>
+        </w:drawing>
+      </w:r>
+    </w:p>
+    <w:p>
+      <w:pPr>
+        <w:rPr>
+          <w:rFonts w:ascii="Consolas" w:hAnsi="Consolas"/>
+          <w:color w:val="333333"/>
+          <w:spacing w:val="5"/>
+          <w:sz w:val="20"/>
+          <w:szCs w:val="20"/>
+          <w:lang w:val="en-US"/>
+        </w:rPr>
+      </w:pPr>
+    </w:p>
+    <w:p>
+      <w:pPr>
+        <w:rPr>
+          <w:rFonts w:ascii="Consolas" w:hAnsi="Consolas"/>
+          <w:color w:val="333333"/>
+          <w:spacing w:val="5"/>
+          <w:sz w:val="20"/>
+          <w:szCs w:val="20"/>
+          <w:lang w:val="en-US"/>
+        </w:rPr>
+      </w:pPr>
+      <w:r>
+        <w:rPr>
+          <w:rFonts w:ascii="Consolas" w:hAnsi="Consolas"/>
+          <w:color w:val="333333"/>
+          <w:spacing w:val="5"/>
+          <w:sz w:val="20"/>
+          <w:szCs w:val="20"/>
+          <w:lang w:val="en-US"/>
+        </w:rPr>
+        <w:t xml:space="preserve">Kubect apply -f </w:t>
+      </w:r>
+      <w:r>
+        <w:rPr>
+          <w:rFonts w:ascii="Consolas" w:hAnsi="Consolas"/>
+          <w:color w:val="333333"/>
+          <w:spacing w:val="5"/>
+          <w:sz w:val="20"/>
+          <w:szCs w:val="20"/>
+          <w:lang w:val="en-US"/>
+        </w:rPr>
+        <w:t>kubectl apply -f .\examen_mlops\version-1--src\kubernetes\nodeport-service.yaml</w:t>
+      </w:r>
     </w:p>
     <w:p>
       <w:pPr>
@@ -821,7 +694,7 @@
                     <pic:cNvPicPr/>
                   </pic:nvPicPr>
                   <pic:blipFill>
-                    <a:blip r:embed="rId8"/>
+                    <a:blip r:embed="rId9"/>
                     <a:stretch>
                       <a:fillRect/>
                     </a:stretch>
@@ -865,29 +738,16 @@
           <w:lang w:val="en-US"/>
         </w:rPr>
       </w:pPr>
-      <w:proofErr w:type="spellStart"/>
-      <w:r>
-        <w:rPr>
-          <w:rFonts w:ascii="Consolas" w:hAnsi="Consolas"/>
-          <w:color w:val="333333"/>
-          <w:spacing w:val="5"/>
-          <w:sz w:val="20"/>
-          <w:szCs w:val="20"/>
-          <w:lang w:val="en-US"/>
-        </w:rPr>
-        <w:t>kubectl</w:t>
-      </w:r>
-      <w:proofErr w:type="spellEnd"/>
-      <w:r>
-        <w:rPr>
-          <w:rFonts w:ascii="Consolas" w:hAnsi="Consolas"/>
-          <w:color w:val="333333"/>
-          <w:spacing w:val="5"/>
-          <w:sz w:val="20"/>
-          <w:szCs w:val="20"/>
-          <w:lang w:val="en-US"/>
-        </w:rPr>
-        <w:t xml:space="preserve"> </w:t>
+      <w:r>
+        <w:rPr>
+          <w:rFonts w:ascii="Consolas" w:hAnsi="Consolas"/>
+          <w:color w:val="333333"/>
+          <w:spacing w:val="5"/>
+          <w:sz w:val="20"/>
+          <w:szCs w:val="20"/>
+          <w:lang w:val="en-US"/>
+        </w:rPr>
+        <w:t xml:space="preserve">kubectl </w:t>
       </w:r>
       <w:r>
         <w:rPr>
@@ -911,29 +771,16 @@
         </w:rPr>
         <w:t xml:space="preserve"> nginx-</w:t>
       </w:r>
-      <w:proofErr w:type="spellStart"/>
-      <w:r>
-        <w:rPr>
-          <w:rFonts w:ascii="Consolas" w:hAnsi="Consolas"/>
-          <w:color w:val="333333"/>
-          <w:spacing w:val="5"/>
-          <w:sz w:val="20"/>
-          <w:szCs w:val="20"/>
-          <w:lang w:val="en-US"/>
-        </w:rPr>
-        <w:t>dominic</w:t>
-      </w:r>
-      <w:proofErr w:type="spellEnd"/>
-      <w:r>
-        <w:rPr>
-          <w:rFonts w:ascii="Consolas" w:hAnsi="Consolas"/>
-          <w:color w:val="333333"/>
-          <w:spacing w:val="5"/>
-          <w:sz w:val="20"/>
-          <w:szCs w:val="20"/>
-          <w:lang w:val="en-US"/>
-        </w:rPr>
-        <w:t>-ho</w:t>
+      <w:r>
+        <w:rPr>
+          <w:rFonts w:ascii="Consolas" w:hAnsi="Consolas"/>
+          <w:color w:val="333333"/>
+          <w:spacing w:val="5"/>
+          <w:sz w:val="20"/>
+          <w:szCs w:val="20"/>
+          <w:lang w:val="en-US"/>
+        </w:rPr>
+        <w:t>dominic-ho</w:t>
       </w:r>
     </w:p>
     <w:p>
@@ -967,7 +814,7 @@
                     <pic:cNvPicPr/>
                   </pic:nvPicPr>
                   <pic:blipFill>
-                    <a:blip r:embed="rId9"/>
+                    <a:blip r:embed="rId10"/>
                     <a:stretch>
                       <a:fillRect/>
                     </a:stretch>
@@ -1011,29 +858,17 @@
           <w:lang w:val="en-US"/>
         </w:rPr>
       </w:pPr>
-      <w:proofErr w:type="spellStart"/>
-      <w:r>
-        <w:rPr>
-          <w:rFonts w:ascii="Consolas" w:hAnsi="Consolas"/>
-          <w:color w:val="333333"/>
-          <w:spacing w:val="5"/>
-          <w:sz w:val="20"/>
-          <w:szCs w:val="20"/>
-          <w:lang w:val="en-US"/>
-        </w:rPr>
-        <w:t>Kubect</w:t>
-      </w:r>
-      <w:proofErr w:type="spellEnd"/>
-      <w:r>
-        <w:rPr>
-          <w:rFonts w:ascii="Consolas" w:hAnsi="Consolas"/>
-          <w:color w:val="333333"/>
-          <w:spacing w:val="5"/>
-          <w:sz w:val="20"/>
-          <w:szCs w:val="20"/>
-          <w:lang w:val="en-US"/>
-        </w:rPr>
-        <w:t xml:space="preserve"> create namespace exam-nginx</w:t>
+      <w:r>
+        <w:rPr>
+          <w:rFonts w:ascii="Consolas" w:hAnsi="Consolas"/>
+          <w:color w:val="333333"/>
+          <w:spacing w:val="5"/>
+          <w:sz w:val="20"/>
+          <w:szCs w:val="20"/>
+          <w:lang w:val="en-US"/>
+        </w:rPr>
+        <w:lastRenderedPageBreak/>
+        <w:t>Kubect create namespace exam-nginx</w:t>
       </w:r>
     </w:p>
     <w:p>
@@ -1067,7 +902,7 @@
                     <pic:cNvPicPr/>
                   </pic:nvPicPr>
                   <pic:blipFill>
-                    <a:blip r:embed="rId10"/>
+                    <a:blip r:embed="rId11"/>
                     <a:stretch>
                       <a:fillRect/>
                     </a:stretch>
@@ -1111,64 +946,27 @@
           <w:lang w:val="en-US"/>
         </w:rPr>
       </w:pPr>
-      <w:proofErr w:type="spellStart"/>
-      <w:r>
-        <w:rPr>
-          <w:rFonts w:ascii="Consolas" w:hAnsi="Consolas"/>
-          <w:color w:val="333333"/>
-          <w:spacing w:val="5"/>
-          <w:sz w:val="20"/>
-          <w:szCs w:val="20"/>
-          <w:lang w:val="en-US"/>
-        </w:rPr>
-        <w:t>kubectl</w:t>
-      </w:r>
-      <w:proofErr w:type="spellEnd"/>
-      <w:r>
-        <w:rPr>
-          <w:rFonts w:ascii="Consolas" w:hAnsi="Consolas"/>
-          <w:color w:val="333333"/>
-          <w:spacing w:val="5"/>
-          <w:sz w:val="20"/>
-          <w:szCs w:val="20"/>
-          <w:lang w:val="en-US"/>
-        </w:rPr>
-        <w:t xml:space="preserve"> </w:t>
-      </w:r>
-      <w:r>
-        <w:rPr>
-          <w:rFonts w:ascii="Consolas" w:hAnsi="Consolas"/>
-          <w:color w:val="333333"/>
-          <w:spacing w:val="5"/>
-          <w:sz w:val="20"/>
-          <w:szCs w:val="20"/>
-          <w:lang w:val="en-US"/>
-        </w:rPr>
-        <w:t>create deployment –-image=nginx nginx-</w:t>
-      </w:r>
-      <w:proofErr w:type="spellStart"/>
-      <w:r>
-        <w:rPr>
-          <w:rFonts w:ascii="Consolas" w:hAnsi="Consolas"/>
-          <w:color w:val="333333"/>
-          <w:spacing w:val="5"/>
-          <w:sz w:val="20"/>
-          <w:szCs w:val="20"/>
-          <w:lang w:val="en-US"/>
-        </w:rPr>
-        <w:t>dominic</w:t>
-      </w:r>
-      <w:proofErr w:type="spellEnd"/>
-      <w:r>
-        <w:rPr>
-          <w:rFonts w:ascii="Consolas" w:hAnsi="Consolas"/>
-          <w:color w:val="333333"/>
-          <w:spacing w:val="5"/>
-          <w:sz w:val="20"/>
-          <w:szCs w:val="20"/>
-          <w:lang w:val="en-US"/>
-        </w:rPr>
-        <w:t>-ho -n exam-nginx</w:t>
+      <w:r>
+        <w:rPr>
+          <w:rFonts w:ascii="Consolas" w:hAnsi="Consolas"/>
+          <w:color w:val="333333"/>
+          <w:spacing w:val="5"/>
+          <w:sz w:val="20"/>
+          <w:szCs w:val="20"/>
+          <w:lang w:val="en-US"/>
+        </w:rPr>
+        <w:t xml:space="preserve">kubectl </w:t>
+      </w:r>
+      <w:r>
+        <w:rPr>
+          <w:rFonts w:ascii="Consolas" w:hAnsi="Consolas"/>
+          <w:color w:val="333333"/>
+          <w:spacing w:val="5"/>
+          <w:sz w:val="20"/>
+          <w:szCs w:val="20"/>
+          <w:lang w:val="en-US"/>
+        </w:rPr>
+        <w:t>create deployment –-image=nginx nginx-dominic-ho -n exam-nginx</w:t>
       </w:r>
     </w:p>
     <w:p>
@@ -1191,148 +989,6 @@
             <wp:extent cx="6586855" cy="259080"/>
             <wp:effectExtent l="0" t="0" r="4445" b="7620"/>
             <wp:docPr id="3" name="Afbeelding 3"/>
-            <wp:cNvGraphicFramePr>
-              <a:graphicFrameLocks xmlns:a="http://schemas.openxmlformats.org/drawingml/2006/main" noChangeAspect="1"/>
-            </wp:cNvGraphicFramePr>
-            <a:graphic xmlns:a="http://schemas.openxmlformats.org/drawingml/2006/main">
-              <a:graphicData uri="http://schemas.openxmlformats.org/drawingml/2006/picture">
-                <pic:pic xmlns:pic="http://schemas.openxmlformats.org/drawingml/2006/picture">
-                  <pic:nvPicPr>
-                    <pic:cNvPr id="1" name=""/>
-                    <pic:cNvPicPr/>
-                  </pic:nvPicPr>
-                  <pic:blipFill>
-                    <a:blip r:embed="rId11"/>
-                    <a:stretch>
-                      <a:fillRect/>
-                    </a:stretch>
-                  </pic:blipFill>
-                  <pic:spPr>
-                    <a:xfrm>
-                      <a:off x="0" y="0"/>
-                      <a:ext cx="6590035" cy="259205"/>
-                    </a:xfrm>
-                    <a:prstGeom prst="rect">
-                      <a:avLst/>
-                    </a:prstGeom>
-                  </pic:spPr>
-                </pic:pic>
-              </a:graphicData>
-            </a:graphic>
-          </wp:inline>
-        </w:drawing>
-      </w:r>
-    </w:p>
-    <w:p>
-      <w:pPr>
-        <w:rPr>
-          <w:rFonts w:ascii="Consolas" w:hAnsi="Consolas"/>
-          <w:color w:val="333333"/>
-          <w:spacing w:val="5"/>
-          <w:sz w:val="20"/>
-          <w:szCs w:val="20"/>
-          <w:lang w:val="en-US"/>
-        </w:rPr>
-      </w:pPr>
-      <w:proofErr w:type="spellStart"/>
-      <w:r>
-        <w:rPr>
-          <w:rFonts w:ascii="Consolas" w:hAnsi="Consolas"/>
-          <w:color w:val="333333"/>
-          <w:spacing w:val="5"/>
-          <w:sz w:val="20"/>
-          <w:szCs w:val="20"/>
-          <w:lang w:val="en-US"/>
-        </w:rPr>
-        <w:t>Kubectl</w:t>
-      </w:r>
-      <w:proofErr w:type="spellEnd"/>
-      <w:r>
-        <w:rPr>
-          <w:rFonts w:ascii="Consolas" w:hAnsi="Consolas"/>
-          <w:color w:val="333333"/>
-          <w:spacing w:val="5"/>
-          <w:sz w:val="20"/>
-          <w:szCs w:val="20"/>
-          <w:lang w:val="en-US"/>
-        </w:rPr>
-        <w:t xml:space="preserve"> scale deployment nginx-</w:t>
-      </w:r>
-      <w:proofErr w:type="spellStart"/>
-      <w:r>
-        <w:rPr>
-          <w:rFonts w:ascii="Consolas" w:hAnsi="Consolas"/>
-          <w:color w:val="333333"/>
-          <w:spacing w:val="5"/>
-          <w:sz w:val="20"/>
-          <w:szCs w:val="20"/>
-          <w:lang w:val="en-US"/>
-        </w:rPr>
-        <w:t>dominic</w:t>
-      </w:r>
-      <w:proofErr w:type="spellEnd"/>
-      <w:r>
-        <w:rPr>
-          <w:rFonts w:ascii="Consolas" w:hAnsi="Consolas"/>
-          <w:color w:val="333333"/>
-          <w:spacing w:val="5"/>
-          <w:sz w:val="20"/>
-          <w:szCs w:val="20"/>
-          <w:lang w:val="en-US"/>
-        </w:rPr>
-        <w:t xml:space="preserve">-ho </w:t>
-      </w:r>
-      <w:r>
-        <w:rPr>
-          <w:rFonts w:ascii="Consolas" w:hAnsi="Consolas"/>
-          <w:color w:val="333333"/>
-          <w:spacing w:val="5"/>
-          <w:sz w:val="20"/>
-          <w:szCs w:val="20"/>
-          <w:lang w:val="en-US"/>
-        </w:rPr>
-        <w:t>--</w:t>
-      </w:r>
-      <w:r>
-        <w:rPr>
-          <w:rFonts w:ascii="Consolas" w:hAnsi="Consolas"/>
-          <w:color w:val="333333"/>
-          <w:spacing w:val="5"/>
-          <w:sz w:val="20"/>
-          <w:szCs w:val="20"/>
-          <w:lang w:val="en-US"/>
-        </w:rPr>
-        <w:t>replicas=</w:t>
-      </w:r>
-      <w:r>
-        <w:rPr>
-          <w:rFonts w:ascii="Consolas" w:hAnsi="Consolas"/>
-          <w:color w:val="333333"/>
-          <w:spacing w:val="5"/>
-          <w:sz w:val="20"/>
-          <w:szCs w:val="20"/>
-          <w:lang w:val="en-US"/>
-        </w:rPr>
-        <w:t>3</w:t>
-      </w:r>
-    </w:p>
-    <w:p>
-      <w:pPr>
-        <w:rPr>
-          <w:noProof/>
-          <w:lang w:val="en-US"/>
-        </w:rPr>
-      </w:pPr>
-      <w:r>
-        <w:rPr>
-          <w:noProof/>
-        </w:rPr>
-        <w:lastRenderedPageBreak/>
-        <w:drawing>
-          <wp:inline distT="0" distB="0" distL="0" distR="0" wp14:anchorId="0341827F" wp14:editId="19328D8E">
-            <wp:extent cx="5760720" cy="228600"/>
-            <wp:effectExtent l="0" t="0" r="0" b="0"/>
-            <wp:docPr id="6" name="Afbeelding 6"/>
             <wp:cNvGraphicFramePr>
               <a:graphicFrameLocks xmlns:a="http://schemas.openxmlformats.org/drawingml/2006/main" noChangeAspect="1"/>
             </wp:cNvGraphicFramePr>
@@ -1352,6 +1008,110 @@
                   <pic:spPr>
                     <a:xfrm>
                       <a:off x="0" y="0"/>
+                      <a:ext cx="6590035" cy="259205"/>
+                    </a:xfrm>
+                    <a:prstGeom prst="rect">
+                      <a:avLst/>
+                    </a:prstGeom>
+                  </pic:spPr>
+                </pic:pic>
+              </a:graphicData>
+            </a:graphic>
+          </wp:inline>
+        </w:drawing>
+      </w:r>
+    </w:p>
+    <w:p>
+      <w:pPr>
+        <w:rPr>
+          <w:rFonts w:ascii="Consolas" w:hAnsi="Consolas"/>
+          <w:color w:val="333333"/>
+          <w:spacing w:val="5"/>
+          <w:sz w:val="20"/>
+          <w:szCs w:val="20"/>
+          <w:lang w:val="en-US"/>
+        </w:rPr>
+      </w:pPr>
+      <w:r>
+        <w:rPr>
+          <w:rFonts w:ascii="Consolas" w:hAnsi="Consolas"/>
+          <w:color w:val="333333"/>
+          <w:spacing w:val="5"/>
+          <w:sz w:val="20"/>
+          <w:szCs w:val="20"/>
+          <w:lang w:val="en-US"/>
+        </w:rPr>
+        <w:t xml:space="preserve">Kubectl scale deployment nginx-dominic-ho </w:t>
+      </w:r>
+      <w:r>
+        <w:rPr>
+          <w:rFonts w:ascii="Consolas" w:hAnsi="Consolas"/>
+          <w:color w:val="333333"/>
+          <w:spacing w:val="5"/>
+          <w:sz w:val="20"/>
+          <w:szCs w:val="20"/>
+          <w:lang w:val="en-US"/>
+        </w:rPr>
+        <w:t>--</w:t>
+      </w:r>
+      <w:r>
+        <w:rPr>
+          <w:rFonts w:ascii="Consolas" w:hAnsi="Consolas"/>
+          <w:color w:val="333333"/>
+          <w:spacing w:val="5"/>
+          <w:sz w:val="20"/>
+          <w:szCs w:val="20"/>
+          <w:lang w:val="en-US"/>
+        </w:rPr>
+        <w:t>replicas=</w:t>
+      </w:r>
+      <w:r>
+        <w:rPr>
+          <w:rFonts w:ascii="Consolas" w:hAnsi="Consolas"/>
+          <w:color w:val="333333"/>
+          <w:spacing w:val="5"/>
+          <w:sz w:val="20"/>
+          <w:szCs w:val="20"/>
+          <w:lang w:val="en-US"/>
+        </w:rPr>
+        <w:t>3</w:t>
+      </w:r>
+    </w:p>
+    <w:p>
+      <w:pPr>
+        <w:rPr>
+          <w:noProof/>
+          <w:lang w:val="en-US"/>
+        </w:rPr>
+      </w:pPr>
+      <w:r>
+        <w:rPr>
+          <w:noProof/>
+        </w:rPr>
+        <w:drawing>
+          <wp:inline distT="0" distB="0" distL="0" distR="0" wp14:anchorId="0341827F" wp14:editId="19328D8E">
+            <wp:extent cx="5760720" cy="228600"/>
+            <wp:effectExtent l="0" t="0" r="0" b="0"/>
+            <wp:docPr id="6" name="Afbeelding 6"/>
+            <wp:cNvGraphicFramePr>
+              <a:graphicFrameLocks xmlns:a="http://schemas.openxmlformats.org/drawingml/2006/main" noChangeAspect="1"/>
+            </wp:cNvGraphicFramePr>
+            <a:graphic xmlns:a="http://schemas.openxmlformats.org/drawingml/2006/main">
+              <a:graphicData uri="http://schemas.openxmlformats.org/drawingml/2006/picture">
+                <pic:pic xmlns:pic="http://schemas.openxmlformats.org/drawingml/2006/picture">
+                  <pic:nvPicPr>
+                    <pic:cNvPr id="1" name=""/>
+                    <pic:cNvPicPr/>
+                  </pic:nvPicPr>
+                  <pic:blipFill>
+                    <a:blip r:embed="rId13"/>
+                    <a:stretch>
+                      <a:fillRect/>
+                    </a:stretch>
+                  </pic:blipFill>
+                  <pic:spPr>
+                    <a:xfrm>
+                      <a:off x="0" y="0"/>
                       <a:ext cx="5760720" cy="228600"/>
                     </a:xfrm>
                     <a:prstGeom prst="rect">
@@ -1391,7 +1151,7 @@
                     <pic:cNvPicPr/>
                   </pic:nvPicPr>
                   <pic:blipFill>
-                    <a:blip r:embed="rId13"/>
+                    <a:blip r:embed="rId14"/>
                     <a:stretch>
                       <a:fillRect/>
                     </a:stretch>
@@ -1476,53 +1236,6 @@
             <wp:extent cx="5760720" cy="304800"/>
             <wp:effectExtent l="0" t="0" r="0" b="0"/>
             <wp:docPr id="9" name="Afbeelding 9"/>
-            <wp:cNvGraphicFramePr>
-              <a:graphicFrameLocks xmlns:a="http://schemas.openxmlformats.org/drawingml/2006/main" noChangeAspect="1"/>
-            </wp:cNvGraphicFramePr>
-            <a:graphic xmlns:a="http://schemas.openxmlformats.org/drawingml/2006/main">
-              <a:graphicData uri="http://schemas.openxmlformats.org/drawingml/2006/picture">
-                <pic:pic xmlns:pic="http://schemas.openxmlformats.org/drawingml/2006/picture">
-                  <pic:nvPicPr>
-                    <pic:cNvPr id="1" name=""/>
-                    <pic:cNvPicPr/>
-                  </pic:nvPicPr>
-                  <pic:blipFill>
-                    <a:blip r:embed="rId14"/>
-                    <a:stretch>
-                      <a:fillRect/>
-                    </a:stretch>
-                  </pic:blipFill>
-                  <pic:spPr>
-                    <a:xfrm>
-                      <a:off x="0" y="0"/>
-                      <a:ext cx="5760720" cy="304800"/>
-                    </a:xfrm>
-                    <a:prstGeom prst="rect">
-                      <a:avLst/>
-                    </a:prstGeom>
-                  </pic:spPr>
-                </pic:pic>
-              </a:graphicData>
-            </a:graphic>
-          </wp:inline>
-        </w:drawing>
-      </w:r>
-    </w:p>
-    <w:p>
-      <w:pPr>
-        <w:rPr>
-          <w:lang w:val="en-US"/>
-        </w:rPr>
-      </w:pPr>
-      <w:r>
-        <w:rPr>
-          <w:noProof/>
-        </w:rPr>
-        <w:drawing>
-          <wp:inline distT="0" distB="0" distL="0" distR="0" wp14:anchorId="64120A19" wp14:editId="05C27FD1">
-            <wp:extent cx="5760720" cy="681355"/>
-            <wp:effectExtent l="0" t="0" r="0" b="4445"/>
-            <wp:docPr id="10" name="Afbeelding 10"/>
             <wp:cNvGraphicFramePr>
               <a:graphicFrameLocks xmlns:a="http://schemas.openxmlformats.org/drawingml/2006/main" noChangeAspect="1"/>
             </wp:cNvGraphicFramePr>
@@ -1542,7 +1255,7 @@
                   <pic:spPr>
                     <a:xfrm>
                       <a:off x="0" y="0"/>
-                      <a:ext cx="5760720" cy="681355"/>
+                      <a:ext cx="5760720" cy="304800"/>
                     </a:xfrm>
                     <a:prstGeom prst="rect">
                       <a:avLst/>
@@ -1561,57 +1274,15 @@
           <w:lang w:val="en-US"/>
         </w:rPr>
       </w:pPr>
-    </w:p>
-    <w:p>
-      <w:pPr>
-        <w:rPr>
-          <w:lang w:val="en-US"/>
-        </w:rPr>
-      </w:pPr>
-      <w:proofErr w:type="spellStart"/>
-      <w:r>
-        <w:rPr>
-          <w:lang w:val="en-US"/>
-        </w:rPr>
-        <w:t>kubectl</w:t>
-      </w:r>
-      <w:proofErr w:type="spellEnd"/>
-      <w:r>
-        <w:rPr>
-          <w:lang w:val="en-US"/>
-        </w:rPr>
-        <w:t xml:space="preserve"> delete deployment nginx-</w:t>
-      </w:r>
-      <w:proofErr w:type="spellStart"/>
-      <w:r>
-        <w:rPr>
-          <w:lang w:val="en-US"/>
-        </w:rPr>
-        <w:t>dominic</w:t>
-      </w:r>
-      <w:proofErr w:type="spellEnd"/>
-      <w:r>
-        <w:rPr>
-          <w:lang w:val="en-US"/>
-        </w:rPr>
-        <w:t>-ho --namespace exam-nginx</w:t>
-      </w:r>
-    </w:p>
-    <w:p>
-      <w:pPr>
-        <w:rPr>
-          <w:lang w:val="en-US"/>
-        </w:rPr>
-      </w:pPr>
       <w:r>
         <w:rPr>
           <w:noProof/>
         </w:rPr>
         <w:drawing>
-          <wp:inline distT="0" distB="0" distL="0" distR="0" wp14:anchorId="4768457B" wp14:editId="1C418870">
-            <wp:extent cx="5760720" cy="617220"/>
-            <wp:effectExtent l="0" t="0" r="0" b="0"/>
-            <wp:docPr id="13" name="Afbeelding 13"/>
+          <wp:inline distT="0" distB="0" distL="0" distR="0" wp14:anchorId="64120A19" wp14:editId="05C27FD1">
+            <wp:extent cx="5760720" cy="681355"/>
+            <wp:effectExtent l="0" t="0" r="0" b="4445"/>
+            <wp:docPr id="10" name="Afbeelding 10"/>
             <wp:cNvGraphicFramePr>
               <a:graphicFrameLocks xmlns:a="http://schemas.openxmlformats.org/drawingml/2006/main" noChangeAspect="1"/>
             </wp:cNvGraphicFramePr>
@@ -1631,6 +1302,73 @@
                   <pic:spPr>
                     <a:xfrm>
                       <a:off x="0" y="0"/>
+                      <a:ext cx="5760720" cy="681355"/>
+                    </a:xfrm>
+                    <a:prstGeom prst="rect">
+                      <a:avLst/>
+                    </a:prstGeom>
+                  </pic:spPr>
+                </pic:pic>
+              </a:graphicData>
+            </a:graphic>
+          </wp:inline>
+        </w:drawing>
+      </w:r>
+    </w:p>
+    <w:p>
+      <w:pPr>
+        <w:rPr>
+          <w:lang w:val="en-US"/>
+        </w:rPr>
+      </w:pPr>
+    </w:p>
+    <w:p>
+      <w:pPr>
+        <w:rPr>
+          <w:lang w:val="en-US"/>
+        </w:rPr>
+      </w:pPr>
+      <w:r>
+        <w:rPr>
+          <w:lang w:val="en-US"/>
+        </w:rPr>
+        <w:t>kubectl delete deployment nginx-dominic-ho --namespace exam-nginx</w:t>
+      </w:r>
+    </w:p>
+    <w:p>
+      <w:pPr>
+        <w:rPr>
+          <w:lang w:val="en-US"/>
+        </w:rPr>
+      </w:pPr>
+      <w:r>
+        <w:rPr>
+          <w:noProof/>
+        </w:rPr>
+        <w:drawing>
+          <wp:inline distT="0" distB="0" distL="0" distR="0" wp14:anchorId="4768457B" wp14:editId="1C418870">
+            <wp:extent cx="5760720" cy="617220"/>
+            <wp:effectExtent l="0" t="0" r="0" b="0"/>
+            <wp:docPr id="13" name="Afbeelding 13"/>
+            <wp:cNvGraphicFramePr>
+              <a:graphicFrameLocks xmlns:a="http://schemas.openxmlformats.org/drawingml/2006/main" noChangeAspect="1"/>
+            </wp:cNvGraphicFramePr>
+            <a:graphic xmlns:a="http://schemas.openxmlformats.org/drawingml/2006/main">
+              <a:graphicData uri="http://schemas.openxmlformats.org/drawingml/2006/picture">
+                <pic:pic xmlns:pic="http://schemas.openxmlformats.org/drawingml/2006/picture">
+                  <pic:nvPicPr>
+                    <pic:cNvPr id="1" name=""/>
+                    <pic:cNvPicPr/>
+                  </pic:nvPicPr>
+                  <pic:blipFill>
+                    <a:blip r:embed="rId17"/>
+                    <a:stretch>
+                      <a:fillRect/>
+                    </a:stretch>
+                  </pic:blipFill>
+                  <pic:spPr>
+                    <a:xfrm>
+                      <a:off x="0" y="0"/>
                       <a:ext cx="5760720" cy="617220"/>
                     </a:xfrm>
                     <a:prstGeom prst="rect">
@@ -1650,28 +1388,12 @@
           <w:lang w:val="en-US"/>
         </w:rPr>
       </w:pPr>
-      <w:proofErr w:type="spellStart"/>
-      <w:r>
-        <w:rPr>
-          <w:lang w:val="en-US"/>
-        </w:rPr>
-        <w:t>Kubectl</w:t>
-      </w:r>
-      <w:proofErr w:type="spellEnd"/>
-      <w:r>
-        <w:rPr>
-          <w:lang w:val="en-US"/>
-        </w:rPr>
-        <w:t xml:space="preserve"> delete service examen-</w:t>
-      </w:r>
-      <w:proofErr w:type="spellStart"/>
-      <w:r>
-        <w:rPr>
-          <w:lang w:val="en-US"/>
-        </w:rPr>
-        <w:t>nodeport</w:t>
-      </w:r>
-      <w:proofErr w:type="spellEnd"/>
+      <w:r>
+        <w:rPr>
+          <w:lang w:val="en-US"/>
+        </w:rPr>
+        <w:t>Kubectl delete service examen-nodeport</w:t>
+      </w:r>
     </w:p>
     <w:p>
       <w:pPr>
@@ -1699,7 +1421,7 @@
                     <pic:cNvPicPr/>
                   </pic:nvPicPr>
                   <pic:blipFill>
-                    <a:blip r:embed="rId17"/>
+                    <a:blip r:embed="rId18"/>
                     <a:stretch>
                       <a:fillRect/>
                     </a:stretch>

</xml_diff>